<commit_message>
Updated Resume with EGJ
</commit_message>
<xml_diff>
--- a/docs/CoverLetter.docx
+++ b/docs/CoverLetter.docx
@@ -59,7 +59,7 @@
           <w:szCs w:val="23"/>
           <w:highlight w:val="white"/>
         </w:rPr>
-        <w:t>Unity Game Tester</w:t>
+        <w:t>Entry Level Programmer at Flying Wild Hog</w:t>
       </w:r>
       <w:r>
         <w:rPr>
@@ -106,25 +106,41 @@
         </w:rPr>
         <w:t xml:space="preserve"> </w:t>
       </w:r>
-      <w:proofErr w:type="gramStart"/>
-      <w:r>
-        <w:rPr>
-          <w:color w:val="222222"/>
-          <w:sz w:val="23"/>
-          <w:szCs w:val="23"/>
-          <w:highlight w:val="white"/>
-        </w:rPr>
-        <w:t>Glassdoor</w:t>
-      </w:r>
-      <w:proofErr w:type="gramEnd"/>
-      <w:r>
-        <w:rPr>
-          <w:color w:val="222222"/>
-          <w:sz w:val="23"/>
-          <w:szCs w:val="23"/>
-          <w:highlight w:val="white"/>
-        </w:rPr>
-        <w:t xml:space="preserve"> and I feel this is a perfect role for me.</w:t>
+      <w:r>
+        <w:rPr>
+          <w:color w:val="222222"/>
+          <w:sz w:val="23"/>
+          <w:szCs w:val="23"/>
+          <w:highlight w:val="white"/>
+        </w:rPr>
+        <w:t xml:space="preserve">LinkedIn </w:t>
+      </w:r>
+      <w:r>
+        <w:rPr>
+          <w:color w:val="222222"/>
+          <w:sz w:val="23"/>
+          <w:szCs w:val="23"/>
+          <w:highlight w:val="white"/>
+        </w:rPr>
+        <w:t xml:space="preserve">and I feel this is </w:t>
+      </w:r>
+      <w:r>
+        <w:rPr>
+          <w:color w:val="222222"/>
+          <w:sz w:val="23"/>
+          <w:szCs w:val="23"/>
+          <w:highlight w:val="white"/>
+        </w:rPr>
+        <w:t>the</w:t>
+      </w:r>
+      <w:r>
+        <w:rPr>
+          <w:color w:val="222222"/>
+          <w:sz w:val="23"/>
+          <w:szCs w:val="23"/>
+          <w:highlight w:val="white"/>
+        </w:rPr>
+        <w:t xml:space="preserve"> perfect role for me.</w:t>
       </w:r>
     </w:p>
     <w:p>
@@ -154,27 +170,7 @@
           <w:szCs w:val="23"/>
           <w:highlight w:val="white"/>
         </w:rPr>
-        <w:t xml:space="preserve">I have recently completed a </w:t>
-      </w:r>
-      <w:proofErr w:type="gramStart"/>
-      <w:r>
-        <w:rPr>
-          <w:color w:val="222222"/>
-          <w:sz w:val="23"/>
-          <w:szCs w:val="23"/>
-          <w:highlight w:val="white"/>
-        </w:rPr>
-        <w:t>Masters in Computer Games Technology</w:t>
-      </w:r>
-      <w:proofErr w:type="gramEnd"/>
-      <w:r>
-        <w:rPr>
-          <w:color w:val="222222"/>
-          <w:sz w:val="23"/>
-          <w:szCs w:val="23"/>
-          <w:highlight w:val="white"/>
-        </w:rPr>
-        <w:t xml:space="preserve"> at the University of Abertay. In 2016, I obtained my degree in BSc in Business and IT from the University of Malta. My thesis was focused on network security, where I developed an IPS prototype on Ubuntu</w:t>
+        <w:t>I have recently completed a Masters in Computer Games Technology at the University of Abertay. In 2016, I obtained my degree in BSc in Business and IT from the University of Malta. My thesis was focused on network security, where I developed an IPS prototype on Ubuntu</w:t>
       </w:r>
       <w:r>
         <w:rPr>
@@ -199,97 +195,116 @@
           <w:sz w:val="23"/>
           <w:szCs w:val="23"/>
         </w:rPr>
-        <w:t xml:space="preserve">The last few months before I decided to read for a Masters, I was also working in tandem with QA and development teams to enhance an existing product feature for the </w:t>
-      </w:r>
-      <w:proofErr w:type="spellStart"/>
-      <w:r>
-        <w:rPr>
-          <w:color w:val="222222"/>
-          <w:sz w:val="23"/>
-          <w:szCs w:val="23"/>
-        </w:rPr>
-        <w:t>Acunetix</w:t>
-      </w:r>
-      <w:proofErr w:type="spellEnd"/>
-      <w:r>
-        <w:rPr>
-          <w:color w:val="222222"/>
-          <w:sz w:val="23"/>
-          <w:szCs w:val="23"/>
-        </w:rPr>
-        <w:t xml:space="preserve"> scanner. During these last three years, I have also kept myself busy by completing short courses to further expand my knowledge in various areas of research. I have completed LPIC-1, CCNA, and two short courses on Unity design and development. I was always passionate about video games and interested to understand the development process. I wanted to specialise in games development and shift my career to the games industry. During these last few years, I followed several game related media channels such as </w:t>
-      </w:r>
-      <w:proofErr w:type="spellStart"/>
-      <w:r>
-        <w:rPr>
-          <w:color w:val="222222"/>
-          <w:sz w:val="23"/>
-          <w:szCs w:val="23"/>
-        </w:rPr>
-        <w:t>Kotaku</w:t>
-      </w:r>
-      <w:proofErr w:type="spellEnd"/>
-      <w:r>
-        <w:rPr>
-          <w:color w:val="222222"/>
-          <w:sz w:val="23"/>
-          <w:szCs w:val="23"/>
-        </w:rPr>
-        <w:t xml:space="preserve">, </w:t>
-      </w:r>
-      <w:proofErr w:type="spellStart"/>
-      <w:r>
-        <w:rPr>
-          <w:color w:val="222222"/>
-          <w:sz w:val="23"/>
-          <w:szCs w:val="23"/>
-        </w:rPr>
-        <w:t>PCGamer</w:t>
-      </w:r>
-      <w:proofErr w:type="spellEnd"/>
-      <w:r>
-        <w:rPr>
-          <w:color w:val="222222"/>
-          <w:sz w:val="23"/>
-          <w:szCs w:val="23"/>
-        </w:rPr>
-        <w:t xml:space="preserve">, </w:t>
-      </w:r>
-      <w:proofErr w:type="spellStart"/>
-      <w:r>
-        <w:rPr>
-          <w:color w:val="222222"/>
-          <w:sz w:val="23"/>
-          <w:szCs w:val="23"/>
-        </w:rPr>
-        <w:t>RockPaperShotgun</w:t>
-      </w:r>
-      <w:proofErr w:type="spellEnd"/>
-      <w:r>
-        <w:rPr>
-          <w:color w:val="222222"/>
-          <w:sz w:val="23"/>
-          <w:szCs w:val="23"/>
-        </w:rPr>
-        <w:t xml:space="preserve"> and </w:t>
-      </w:r>
-      <w:proofErr w:type="spellStart"/>
-      <w:r>
-        <w:rPr>
-          <w:color w:val="222222"/>
-          <w:sz w:val="23"/>
-          <w:szCs w:val="23"/>
-        </w:rPr>
-        <w:t>GamesRadar</w:t>
-      </w:r>
-      <w:proofErr w:type="spellEnd"/>
-      <w:r>
-        <w:rPr>
-          <w:color w:val="222222"/>
-          <w:sz w:val="23"/>
-          <w:szCs w:val="23"/>
-        </w:rPr>
-        <w:t xml:space="preserve"> to understand the current industry and keep up to d</w:t>
+        <w:t xml:space="preserve">The last few months before I decided to read for a Masters, I was also working in tandem with QA and development teams to enhance an existing product feature for the Acunetix scanner. During these last three years, I have also kept myself busy by completing short courses to further expand my knowledge in various areas of research. I have completed LPIC-1, CCNA, and two short courses on Unity design and development. I was always passionate about video games and interested to understand the development process. I wanted to specialise in games development and shift my career to the games industry. During these last few years, I followed several game related media channels such as Kotaku, PCGamer, RockPaperShotgun and GamesRadar to understand the current industry and keep up to date with the latest trends. I also follow several updates from Twitter, as it is the platform of choice for the gaming community. </w:t>
+      </w:r>
+    </w:p>
+    <w:p>
+      <w:pPr>
+        <w:shd w:val="clear" w:color="auto" w:fill="FFFFFF"/>
+        <w:jc w:val="both"/>
+        <w:rPr>
+          <w:color w:val="222222"/>
+          <w:sz w:val="23"/>
+          <w:szCs w:val="23"/>
+        </w:rPr>
+      </w:pPr>
+    </w:p>
+    <w:p>
+      <w:pPr>
+        <w:shd w:val="clear" w:color="auto" w:fill="FFFFFF"/>
+        <w:jc w:val="both"/>
+        <w:rPr>
+          <w:b/>
+          <w:color w:val="222222"/>
+          <w:sz w:val="23"/>
+          <w:szCs w:val="23"/>
+        </w:rPr>
+      </w:pPr>
+      <w:r>
+        <w:rPr>
+          <w:color w:val="222222"/>
+          <w:sz w:val="23"/>
+          <w:szCs w:val="23"/>
+        </w:rPr>
+        <w:t xml:space="preserve">As I have worked within small teams during my postgraduate and game jams, I wore many </w:t>
+      </w:r>
+      <w:r>
+        <w:rPr>
+          <w:color w:val="222222"/>
+          <w:sz w:val="23"/>
+          <w:szCs w:val="23"/>
+        </w:rPr>
+        <w:t xml:space="preserve">thinking </w:t>
+      </w:r>
+      <w:r>
+        <w:rPr>
+          <w:color w:val="222222"/>
+          <w:sz w:val="23"/>
+          <w:szCs w:val="23"/>
+        </w:rPr>
+        <w:t xml:space="preserve">hats and fulfilled my responsibilities not only in the role assigned but also as a leader in the team. I share a passion and </w:t>
+      </w:r>
+      <w:r>
+        <w:rPr>
+          <w:color w:val="222222"/>
+          <w:sz w:val="23"/>
+          <w:szCs w:val="23"/>
+        </w:rPr>
+        <w:t>a genuine interest</w:t>
+      </w:r>
+      <w:r>
+        <w:rPr>
+          <w:color w:val="222222"/>
+          <w:sz w:val="23"/>
+          <w:szCs w:val="23"/>
+        </w:rPr>
+        <w:t xml:space="preserve"> for making games as well.</w:t>
+      </w:r>
+      <w:r>
+        <w:rPr>
+          <w:color w:val="222222"/>
+          <w:sz w:val="23"/>
+          <w:szCs w:val="23"/>
+        </w:rPr>
+        <w:t xml:space="preserve"> </w:t>
+      </w:r>
+    </w:p>
+    <w:p>
+      <w:pPr>
+        <w:shd w:val="clear" w:color="auto" w:fill="FFFFFF"/>
+        <w:jc w:val="both"/>
+        <w:rPr>
+          <w:color w:val="222222"/>
+          <w:sz w:val="23"/>
+          <w:szCs w:val="23"/>
+        </w:rPr>
+      </w:pPr>
+    </w:p>
+    <w:p>
+      <w:pPr>
+        <w:shd w:val="clear" w:color="auto" w:fill="FFFFFF"/>
+        <w:jc w:val="both"/>
+        <w:rPr>
+          <w:color w:val="222222"/>
+          <w:sz w:val="23"/>
+          <w:szCs w:val="23"/>
+        </w:rPr>
+      </w:pPr>
+      <w:r>
+        <w:rPr>
+          <w:color w:val="222222"/>
+          <w:sz w:val="23"/>
+          <w:szCs w:val="23"/>
+        </w:rPr>
+        <w:t xml:space="preserve">To summarise, I am really looking forward to joining the team at </w:t>
+      </w:r>
+      <w:r>
+        <w:rPr>
+          <w:color w:val="222222"/>
+          <w:sz w:val="23"/>
+          <w:szCs w:val="23"/>
+        </w:rPr>
+        <w:t>Flying Wild Hog</w:t>
       </w:r>
       <w:bookmarkStart w:id="0" w:name="_GoBack"/>
       <w:bookmarkEnd w:id="0"/>
@@ -299,128 +314,7 @@
           <w:sz w:val="23"/>
           <w:szCs w:val="23"/>
         </w:rPr>
-        <w:t xml:space="preserve">ate with the latest trends. I also follow several updates from Twitter, as it is the platform of choice for the gaming community. </w:t>
-      </w:r>
-    </w:p>
-    <w:p>
-      <w:pPr>
-        <w:shd w:val="clear" w:color="auto" w:fill="FFFFFF"/>
-        <w:jc w:val="both"/>
-        <w:rPr>
-          <w:color w:val="222222"/>
-          <w:sz w:val="23"/>
-          <w:szCs w:val="23"/>
-        </w:rPr>
-      </w:pPr>
-    </w:p>
-    <w:p>
-      <w:pPr>
-        <w:shd w:val="clear" w:color="auto" w:fill="FFFFFF"/>
-        <w:jc w:val="both"/>
-        <w:rPr>
-          <w:b/>
-          <w:color w:val="222222"/>
-          <w:sz w:val="23"/>
-          <w:szCs w:val="23"/>
-        </w:rPr>
-      </w:pPr>
-      <w:r>
-        <w:rPr>
-          <w:color w:val="222222"/>
-          <w:sz w:val="23"/>
-          <w:szCs w:val="23"/>
-        </w:rPr>
-        <w:t xml:space="preserve">As I have worked within small teams during my postgraduate and game jams, I wore many hats and fulfilled my responsibilities not only in the role assigned but also as a leader in the team. I share a passion and </w:t>
-      </w:r>
-      <w:r>
-        <w:rPr>
-          <w:color w:val="222222"/>
-          <w:sz w:val="23"/>
-          <w:szCs w:val="23"/>
-        </w:rPr>
-        <w:t>a genuine interest</w:t>
-      </w:r>
-      <w:r>
-        <w:rPr>
-          <w:color w:val="222222"/>
-          <w:sz w:val="23"/>
-          <w:szCs w:val="23"/>
-        </w:rPr>
-        <w:t xml:space="preserve"> for making games as well.</w:t>
-      </w:r>
-      <w:r>
-        <w:rPr>
-          <w:color w:val="222222"/>
-          <w:sz w:val="23"/>
-          <w:szCs w:val="23"/>
-        </w:rPr>
-        <w:t xml:space="preserve"> </w:t>
-      </w:r>
-    </w:p>
-    <w:p>
-      <w:pPr>
-        <w:shd w:val="clear" w:color="auto" w:fill="FFFFFF"/>
-        <w:jc w:val="both"/>
-        <w:rPr>
-          <w:color w:val="222222"/>
-          <w:sz w:val="23"/>
-          <w:szCs w:val="23"/>
-        </w:rPr>
-      </w:pPr>
-    </w:p>
-    <w:p>
-      <w:pPr>
-        <w:shd w:val="clear" w:color="auto" w:fill="FFFFFF"/>
-        <w:jc w:val="both"/>
-        <w:rPr>
-          <w:color w:val="222222"/>
-          <w:sz w:val="23"/>
-          <w:szCs w:val="23"/>
-        </w:rPr>
-      </w:pPr>
-      <w:r>
-        <w:rPr>
-          <w:color w:val="222222"/>
-          <w:sz w:val="23"/>
-          <w:szCs w:val="23"/>
-        </w:rPr>
-        <w:t xml:space="preserve">To summarise, I am really looking forward to joining the team at </w:t>
-      </w:r>
-      <w:proofErr w:type="spellStart"/>
-      <w:r>
-        <w:rPr>
-          <w:color w:val="222222"/>
-          <w:sz w:val="23"/>
-          <w:szCs w:val="23"/>
-        </w:rPr>
-        <w:t>Miniclip</w:t>
-      </w:r>
-      <w:proofErr w:type="spellEnd"/>
-      <w:r>
-        <w:rPr>
-          <w:color w:val="222222"/>
-          <w:sz w:val="23"/>
-          <w:szCs w:val="23"/>
-        </w:rPr>
-        <w:t xml:space="preserve">. I will go all the way to support the team, </w:t>
-      </w:r>
-      <w:proofErr w:type="gramStart"/>
-      <w:r>
-        <w:rPr>
-          <w:color w:val="222222"/>
-          <w:sz w:val="23"/>
-          <w:szCs w:val="23"/>
-        </w:rPr>
-        <w:t>and also</w:t>
-      </w:r>
-      <w:proofErr w:type="gramEnd"/>
-      <w:r>
-        <w:rPr>
-          <w:color w:val="222222"/>
-          <w:sz w:val="23"/>
-          <w:szCs w:val="23"/>
-        </w:rPr>
-        <w:t xml:space="preserve"> ensure that milestone deadlines are being met. I have proven time and again that I am able to deliver on time and as requested. I </w:t>
+        <w:t xml:space="preserve">. I will go all the way to support the team, and also ensure that milestone deadlines are being met. I have proven time and again that I am able to deliver on time and as requested. I </w:t>
       </w:r>
       <w:r>
         <w:rPr>

</xml_diff>

<commit_message>
Swapped project section with experience
</commit_message>
<xml_diff>
--- a/docs/CoverLetter.docx
+++ b/docs/CoverLetter.docx
@@ -59,16 +59,7 @@
           <w:szCs w:val="23"/>
           <w:highlight w:val="white"/>
         </w:rPr>
-        <w:t xml:space="preserve">Entry Level </w:t>
-      </w:r>
-      <w:r>
-        <w:rPr>
-          <w:color w:val="222222"/>
-          <w:sz w:val="23"/>
-          <w:szCs w:val="23"/>
-          <w:highlight w:val="white"/>
-        </w:rPr>
-        <w:t>Programmer</w:t>
+        <w:t>QA Tester</w:t>
       </w:r>
       <w:r>
         <w:rPr>
@@ -86,7 +77,7 @@
           <w:szCs w:val="23"/>
           <w:highlight w:val="white"/>
         </w:rPr>
-        <w:t>IO Interactive</w:t>
+        <w:t>Ubisoft</w:t>
       </w:r>
       <w:r>
         <w:rPr>
@@ -292,7 +283,7 @@
           <w:sz w:val="23"/>
           <w:szCs w:val="23"/>
         </w:rPr>
-        <w:t>I am really looking forward to Hitman 3 next year and gameplay footage of Project 007, both as a gamer and game developer.</w:t>
+        <w:t>I have played all the entries in the Far Cry series and I have been a fan since the first Far Cry on CD. I was really surprised by the two sequels that followed it as they are all completely unique and standout from each other. My favourite entries are Far Cry 2 and 3. Vaas was such a great antagonist. I am also really looking forward to Beyond Good and Evil 2.</w:t>
       </w:r>
       <w:bookmarkStart w:id="0" w:name="_GoBack"/>
       <w:bookmarkEnd w:id="0"/>
@@ -332,7 +323,7 @@
           <w:sz w:val="23"/>
           <w:szCs w:val="23"/>
         </w:rPr>
-        <w:t>IO Interactive</w:t>
+        <w:t>Ubisoft</w:t>
       </w:r>
       <w:r>
         <w:rPr>

</xml_diff>

<commit_message>
Removed References on request line
</commit_message>
<xml_diff>
--- a/docs/CoverLetter.docx
+++ b/docs/CoverLetter.docx
@@ -59,7 +59,7 @@
           <w:szCs w:val="23"/>
           <w:highlight w:val="white"/>
         </w:rPr>
-        <w:t>Gaming Programmer Apprentice</w:t>
+        <w:t>Junior Gameplay Programmer</w:t>
       </w:r>
       <w:r>
         <w:rPr>
@@ -77,7 +77,7 @@
           <w:szCs w:val="23"/>
           <w:highlight w:val="white"/>
         </w:rPr>
-        <w:t>Tanglewood Games</w:t>
+        <w:t>Avalanche Studios</w:t>
       </w:r>
       <w:r>
         <w:rPr>
@@ -104,16 +104,7 @@
           <w:szCs w:val="23"/>
           <w:highlight w:val="white"/>
         </w:rPr>
-        <w:t xml:space="preserve">on </w:t>
-      </w:r>
-      <w:r>
-        <w:rPr>
-          <w:color w:val="222222"/>
-          <w:sz w:val="23"/>
-          <w:szCs w:val="23"/>
-          <w:highlight w:val="white"/>
-        </w:rPr>
-        <w:t>Glassdoor</w:t>
+        <w:t>on your website</w:t>
       </w:r>
       <w:r>
         <w:rPr>
@@ -205,7 +196,97 @@
           <w:sz w:val="23"/>
           <w:szCs w:val="23"/>
         </w:rPr>
-        <w:t xml:space="preserve"> The last few months before I decided to read for a Masters, I was also working in tandem with QA and development teams to enhance an existing product feature for the Acunetix scanner. During these last three years, I have also kept myself busy by completing short courses to further expand my knowledge in various areas of research. I have completed LPIC-1, CCNA, and two short courses on Unity design and development. I was always passionate about video games and interested to understand the development process. I wanted to specialise in games development and shift my career to the games industry. During these last few years, I followed several game related media channels such as Kotaku, PCGamer, RockPaperShotgun and GamesRadar to understand the current industry and keep up to date with the latest trends. I also follow several updates from Twitter, as it is the platform of choice for the gaming community. </w:t>
+        <w:t xml:space="preserve"> The last few months before I decided to read for a Masters, I was also working in tandem with QA and development teams to enhance an existing product feature for the </w:t>
+      </w:r>
+      <w:proofErr w:type="spellStart"/>
+      <w:r>
+        <w:rPr>
+          <w:color w:val="222222"/>
+          <w:sz w:val="23"/>
+          <w:szCs w:val="23"/>
+        </w:rPr>
+        <w:t>Acunetix</w:t>
+      </w:r>
+      <w:proofErr w:type="spellEnd"/>
+      <w:r>
+        <w:rPr>
+          <w:color w:val="222222"/>
+          <w:sz w:val="23"/>
+          <w:szCs w:val="23"/>
+        </w:rPr>
+        <w:t xml:space="preserve"> scanner. During these last three years, I have also kept myself busy by completing short courses to further expand my knowledge in various areas of research. I have completed LPIC-1, CCNA, and two short courses on Unity design and development. I was always passionate about video games and interested to understand the development process. I wanted to specialise in games development and shift my career to the games industry. During these last few years, I followed several game related media channels such as </w:t>
+      </w:r>
+      <w:proofErr w:type="spellStart"/>
+      <w:r>
+        <w:rPr>
+          <w:color w:val="222222"/>
+          <w:sz w:val="23"/>
+          <w:szCs w:val="23"/>
+        </w:rPr>
+        <w:t>Kotaku</w:t>
+      </w:r>
+      <w:proofErr w:type="spellEnd"/>
+      <w:r>
+        <w:rPr>
+          <w:color w:val="222222"/>
+          <w:sz w:val="23"/>
+          <w:szCs w:val="23"/>
+        </w:rPr>
+        <w:t xml:space="preserve">, </w:t>
+      </w:r>
+      <w:proofErr w:type="spellStart"/>
+      <w:r>
+        <w:rPr>
+          <w:color w:val="222222"/>
+          <w:sz w:val="23"/>
+          <w:szCs w:val="23"/>
+        </w:rPr>
+        <w:t>PCGamer</w:t>
+      </w:r>
+      <w:proofErr w:type="spellEnd"/>
+      <w:r>
+        <w:rPr>
+          <w:color w:val="222222"/>
+          <w:sz w:val="23"/>
+          <w:szCs w:val="23"/>
+        </w:rPr>
+        <w:t xml:space="preserve">, </w:t>
+      </w:r>
+      <w:proofErr w:type="spellStart"/>
+      <w:r>
+        <w:rPr>
+          <w:color w:val="222222"/>
+          <w:sz w:val="23"/>
+          <w:szCs w:val="23"/>
+        </w:rPr>
+        <w:t>RockPaperShotgun</w:t>
+      </w:r>
+      <w:proofErr w:type="spellEnd"/>
+      <w:r>
+        <w:rPr>
+          <w:color w:val="222222"/>
+          <w:sz w:val="23"/>
+          <w:szCs w:val="23"/>
+        </w:rPr>
+        <w:t xml:space="preserve"> and </w:t>
+      </w:r>
+      <w:proofErr w:type="spellStart"/>
+      <w:r>
+        <w:rPr>
+          <w:color w:val="222222"/>
+          <w:sz w:val="23"/>
+          <w:szCs w:val="23"/>
+        </w:rPr>
+        <w:t>GamesRadar</w:t>
+      </w:r>
+      <w:proofErr w:type="spellEnd"/>
+      <w:r>
+        <w:rPr>
+          <w:color w:val="222222"/>
+          <w:sz w:val="23"/>
+          <w:szCs w:val="23"/>
+        </w:rPr>
+        <w:t xml:space="preserve"> to understand the current industry and keep up to date with the latest trends. I also follow several updates from Twitter, as it is the platform of choice for the gaming community. </w:t>
       </w:r>
     </w:p>
     <w:p>
@@ -336,6 +417,14 @@
         </w:rPr>
         <w:t>.</w:t>
       </w:r>
+      <w:r>
+        <w:rPr>
+          <w:color w:val="222222"/>
+          <w:sz w:val="23"/>
+          <w:szCs w:val="23"/>
+        </w:rPr>
+        <w:t xml:space="preserve"> </w:t>
+      </w:r>
     </w:p>
     <w:p>
       <w:pPr>
@@ -371,8 +460,9 @@
           <w:color w:val="222222"/>
           <w:sz w:val="23"/>
           <w:szCs w:val="23"/>
-        </w:rPr>
-        <w:t>Tanglewood Games</w:t>
+          <w:highlight w:val="white"/>
+        </w:rPr>
+        <w:t>Avalanche Studios</w:t>
       </w:r>
       <w:bookmarkStart w:id="1" w:name="_GoBack"/>
       <w:bookmarkEnd w:id="1"/>

</xml_diff>